<commit_message>
upload of final documented assessment
</commit_message>
<xml_diff>
--- a/Vulnerability-assessment-report-template.docx
+++ b/Vulnerability-assessment-report-template.docx
@@ -1255,7 +1255,7 @@
                 <w:i/>
                 <w:color w:val="353744"/>
               </w:rPr>
-              <w:t>Infiltrate system, running malicious code access system under a user with high privilege access.</w:t>
+              <w:t>Infiltrate system.</w:t>
             </w:r>
           </w:p>
         </w:tc>
@@ -1462,7 +1462,15 @@
                 <w:i/>
                 <w:color w:val="353744"/>
               </w:rPr>
-              <w:t xml:space="preserve"> of data</w:t>
+              <w:t xml:space="preserve"> of data, </w:t>
+            </w:r>
+            <w:r>
+              <w:rPr>
+                <w:rFonts w:eastAsia="Google Sans" w:cs="Google Sans" w:ascii="Google Sans" w:hAnsi="Google Sans"/>
+                <w:i/>
+                <w:color w:val="353744"/>
+              </w:rPr>
+              <w:t>no fault tolerance.</w:t>
             </w:r>
           </w:p>
         </w:tc>
@@ -1536,7 +1544,7 @@
                 <w:i/>
                 <w:color w:val="353744"/>
               </w:rPr>
-              <w:t>3</w:t>
+              <w:t>2</w:t>
             </w:r>
           </w:p>
         </w:tc>
@@ -1573,7 +1581,7 @@
                 <w:i/>
                 <w:color w:val="353744"/>
               </w:rPr>
-              <w:t>9</w:t>
+              <w:t>6</w:t>
             </w:r>
           </w:p>
         </w:tc>
@@ -1691,6 +1699,22 @@
         </w:numPr>
         <w:spacing w:lineRule="auto" w:line="240" w:beforeAutospacing="0" w:before="0" w:after="0"/>
         <w:ind w:left="720" w:hanging="360"/>
+        <w:rPr/>
+      </w:pPr>
+      <w:r>
+        <w:rPr>
+          <w:rFonts w:eastAsia="Google Sans" w:cs="Google Sans" w:ascii="Google Sans" w:hAnsi="Google Sans"/>
+          <w:i/>
+          <w:color w:val="353744"/>
+        </w:rPr>
+        <w:t>What were the limitations of the assessment?</w:t>
+      </w:r>
+    </w:p>
+    <w:p>
+      <w:pPr>
+        <w:pStyle w:val="Normal"/>
+        <w:spacing w:lineRule="auto" w:line="240" w:beforeAutospacing="0" w:before="0" w:after="0"/>
+        <w:ind w:left="720" w:hanging="360"/>
         <w:rPr>
           <w:rFonts w:ascii="Google Sans" w:hAnsi="Google Sans" w:eastAsia="Google Sans" w:cs="Google Sans"/>
           <w:i/>
@@ -1699,12 +1723,151 @@
         </w:rPr>
       </w:pPr>
       <w:r>
-        <w:rPr>
-          <w:rFonts w:eastAsia="Google Sans" w:cs="Google Sans" w:ascii="Google Sans" w:hAnsi="Google Sans"/>
-          <w:i/>
-          <w:color w:val="353744"/>
-        </w:rPr>
-        <w:t>What were the limitations of the assessment?</w:t>
+        <w:rPr/>
+      </w:r>
+    </w:p>
+    <w:p>
+      <w:pPr>
+        <w:pStyle w:val="Normal"/>
+        <w:spacing w:lineRule="auto" w:line="240" w:beforeAutospacing="0" w:before="0" w:after="0"/>
+        <w:ind w:hanging="0"/>
+        <w:rPr/>
+      </w:pPr>
+      <w:r>
+        <w:rPr>
+          <w:rFonts w:eastAsia="Google Sans" w:cs="Google Sans" w:ascii="Google Sans" w:hAnsi="Google Sans"/>
+          <w:i/>
+          <w:color w:val="353744"/>
+        </w:rPr>
+        <w:t>Hackers pose a significant threat to any organisation whom will take advantage of any exploits for their gain. Once they have an open door to your system they can use malicious software to run code gain access using a high privilege user acount possessing full access  causing damage to data.When it comes to storage there is no contingency approach if in the event data has been manipulated thre is no restoration mehanism for backing data that can be used to restore data to its previous state.</w:t>
+      </w:r>
+    </w:p>
+    <w:p>
+      <w:pPr>
+        <w:pStyle w:val="Normal"/>
+        <w:spacing w:lineRule="auto" w:line="240" w:beforeAutospacing="0" w:before="0" w:after="0"/>
+        <w:ind w:hanging="0"/>
+        <w:rPr>
+          <w:rFonts w:ascii="Google Sans" w:hAnsi="Google Sans" w:eastAsia="Google Sans" w:cs="Google Sans"/>
+          <w:i/>
+          <w:i/>
+          <w:color w:val="353744"/>
+        </w:rPr>
+      </w:pPr>
+      <w:r>
+        <w:rPr/>
+      </w:r>
+    </w:p>
+    <w:p>
+      <w:pPr>
+        <w:pStyle w:val="Normal"/>
+        <w:spacing w:lineRule="auto" w:line="240" w:beforeAutospacing="0" w:before="0" w:after="0"/>
+        <w:ind w:hanging="0"/>
+        <w:rPr/>
+      </w:pPr>
+      <w:r>
+        <w:rPr>
+          <w:rFonts w:eastAsia="Google Sans" w:cs="Google Sans" w:ascii="Google Sans" w:hAnsi="Google Sans"/>
+          <w:i/>
+          <w:color w:val="353744"/>
+        </w:rPr>
+        <w:t>In terms of limitation there is no clear view of whether data is personal or sensitive, cannot determine inventory of all assets which would have been valuable to determine a hardened security approach. Thre is no information to detrmine th employee's level of access so in this case the assumption would b that vry has same access levels. The business impact would include the folowing:</w:t>
+      </w:r>
+    </w:p>
+    <w:p>
+      <w:pPr>
+        <w:pStyle w:val="Normal"/>
+        <w:spacing w:lineRule="auto" w:line="240" w:beforeAutospacing="0" w:before="0" w:after="0"/>
+        <w:ind w:hanging="0"/>
+        <w:rPr>
+          <w:rFonts w:ascii="Google Sans" w:hAnsi="Google Sans" w:eastAsia="Google Sans" w:cs="Google Sans"/>
+          <w:i/>
+          <w:i/>
+          <w:color w:val="353744"/>
+        </w:rPr>
+      </w:pPr>
+      <w:r>
+        <w:rPr/>
+      </w:r>
+    </w:p>
+    <w:p>
+      <w:pPr>
+        <w:pStyle w:val="Normal"/>
+        <w:spacing w:lineRule="auto" w:line="240" w:beforeAutospacing="0" w:before="0" w:after="0"/>
+        <w:ind w:hanging="0"/>
+        <w:rPr/>
+      </w:pPr>
+      <w:r>
+        <w:rPr>
+          <w:rFonts w:eastAsia="Google Sans" w:cs="Google Sans" w:ascii="Google Sans" w:hAnsi="Google Sans"/>
+          <w:i/>
+          <w:color w:val="353744"/>
+        </w:rPr>
+        <w:t>- Halt in business operations.</w:t>
+      </w:r>
+    </w:p>
+    <w:p>
+      <w:pPr>
+        <w:pStyle w:val="Normal"/>
+        <w:spacing w:lineRule="auto" w:line="240" w:beforeAutospacing="0" w:before="0" w:after="0"/>
+        <w:ind w:hanging="0"/>
+        <w:rPr/>
+      </w:pPr>
+      <w:r>
+        <w:rPr>
+          <w:rFonts w:eastAsia="Google Sans" w:cs="Google Sans" w:ascii="Google Sans" w:hAnsi="Google Sans"/>
+          <w:i/>
+          <w:color w:val="353744"/>
+        </w:rPr>
+        <w:t>- impact on reputation</w:t>
+      </w:r>
+    </w:p>
+    <w:p>
+      <w:pPr>
+        <w:pStyle w:val="Normal"/>
+        <w:spacing w:lineRule="auto" w:line="240" w:beforeAutospacing="0" w:before="0" w:after="0"/>
+        <w:ind w:hanging="0"/>
+        <w:rPr/>
+      </w:pPr>
+      <w:r>
+        <w:rPr>
+          <w:rFonts w:eastAsia="Google Sans" w:cs="Google Sans" w:ascii="Google Sans" w:hAnsi="Google Sans"/>
+          <w:i/>
+          <w:color w:val="353744"/>
+        </w:rPr>
+        <w:t>- trust issues with clients</w:t>
+      </w:r>
+    </w:p>
+    <w:p>
+      <w:pPr>
+        <w:pStyle w:val="Normal"/>
+        <w:spacing w:lineRule="auto" w:line="240" w:beforeAutospacing="0" w:before="0" w:after="0"/>
+        <w:ind w:hanging="0"/>
+        <w:rPr/>
+      </w:pPr>
+      <w:r>
+        <w:rPr>
+          <w:rFonts w:eastAsia="Google Sans" w:cs="Google Sans" w:ascii="Google Sans" w:hAnsi="Google Sans"/>
+          <w:i/>
+          <w:color w:val="353744"/>
+        </w:rPr>
+        <w:t>- financial penalties with regulatory authorities</w:t>
+      </w:r>
+    </w:p>
+    <w:p>
+      <w:pPr>
+        <w:pStyle w:val="Normal"/>
+        <w:spacing w:lineRule="auto" w:line="240" w:beforeAutospacing="0" w:before="0" w:after="0"/>
+        <w:ind w:hanging="0"/>
+        <w:rPr>
+          <w:rFonts w:ascii="Google Sans" w:hAnsi="Google Sans" w:eastAsia="Google Sans" w:cs="Google Sans"/>
+          <w:i/>
+          <w:i/>
+          <w:color w:val="353744"/>
+        </w:rPr>
+      </w:pPr>
+      <w:r>
+        <w:rPr/>
       </w:r>
     </w:p>
     <w:p>
@@ -1828,6 +1991,22 @@
         </w:numPr>
         <w:spacing w:lineRule="auto" w:line="240" w:beforeAutospacing="0" w:before="0" w:after="0"/>
         <w:ind w:left="720" w:hanging="360"/>
+        <w:rPr/>
+      </w:pPr>
+      <w:r>
+        <w:rPr>
+          <w:rFonts w:eastAsia="Google Sans" w:cs="Google Sans" w:ascii="Google Sans" w:hAnsi="Google Sans"/>
+          <w:i/>
+          <w:color w:val="353744"/>
+        </w:rPr>
+        <w:t>How will the results of the assessment improve the overall security of the system?</w:t>
+      </w:r>
+    </w:p>
+    <w:p>
+      <w:pPr>
+        <w:pStyle w:val="Normal"/>
+        <w:spacing w:lineRule="auto" w:line="240" w:beforeAutospacing="0" w:before="0" w:after="0"/>
+        <w:ind w:left="720" w:hanging="360"/>
         <w:rPr>
           <w:rFonts w:ascii="Google Sans" w:hAnsi="Google Sans" w:eastAsia="Google Sans" w:cs="Google Sans"/>
           <w:i/>
@@ -1836,12 +2015,527 @@
         </w:rPr>
       </w:pPr>
       <w:r>
-        <w:rPr>
-          <w:rFonts w:eastAsia="Google Sans" w:cs="Google Sans" w:ascii="Google Sans" w:hAnsi="Google Sans"/>
-          <w:i/>
-          <w:color w:val="353744"/>
-        </w:rPr>
-        <w:t>How will the results of the assessment improve the overall security of the system?</w:t>
+        <w:rPr/>
+      </w:r>
+    </w:p>
+    <w:p>
+      <w:pPr>
+        <w:pStyle w:val="Normal"/>
+        <w:spacing w:lineRule="auto" w:line="240" w:beforeAutospacing="0" w:before="0" w:after="0"/>
+        <w:ind w:left="720" w:hanging="360"/>
+        <w:rPr/>
+      </w:pPr>
+      <w:r>
+        <w:rPr>
+          <w:rFonts w:eastAsia="Google Sans" w:cs="Google Sans" w:ascii="Google Sans" w:hAnsi="Google Sans"/>
+          <w:i/>
+          <w:color w:val="353744"/>
+        </w:rPr>
+        <w:t>As a remediation suggestions this is whatould be implemented:</w:t>
+      </w:r>
+    </w:p>
+    <w:p>
+      <w:pPr>
+        <w:pStyle w:val="Normal"/>
+        <w:spacing w:lineRule="auto" w:line="240" w:beforeAutospacing="0" w:before="0" w:after="0"/>
+        <w:ind w:left="720" w:hanging="360"/>
+        <w:rPr>
+          <w:rFonts w:ascii="Google Sans" w:hAnsi="Google Sans" w:eastAsia="Google Sans" w:cs="Google Sans"/>
+          <w:i/>
+          <w:i/>
+          <w:color w:val="353744"/>
+        </w:rPr>
+      </w:pPr>
+      <w:r>
+        <w:rPr/>
+      </w:r>
+    </w:p>
+    <w:p>
+      <w:pPr>
+        <w:pStyle w:val="Normal"/>
+        <w:spacing w:lineRule="auto" w:line="240" w:beforeAutospacing="0" w:before="0" w:after="0"/>
+        <w:ind w:left="720" w:hanging="360"/>
+        <w:rPr/>
+      </w:pPr>
+      <w:r>
+        <w:rPr>
+          <w:rFonts w:eastAsia="Google Sans" w:cs="Google Sans" w:ascii="Google Sans" w:hAnsi="Google Sans"/>
+          <w:i/>
+          <w:color w:val="353744"/>
+        </w:rPr>
+        <w:t>- En</w:t>
+      </w:r>
+      <w:r>
+        <w:rPr>
+          <w:rFonts w:eastAsia="Google Sans" w:cs="Google Sans" w:ascii="Google Sans" w:hAnsi="Google Sans"/>
+          <w:i/>
+          <w:color w:val="353744"/>
+        </w:rPr>
+        <w:t>c</w:t>
+      </w:r>
+      <w:r>
+        <w:rPr>
+          <w:rFonts w:eastAsia="Google Sans" w:cs="Google Sans" w:ascii="Google Sans" w:hAnsi="Google Sans"/>
+          <w:i/>
+          <w:color w:val="353744"/>
+        </w:rPr>
+        <w:t>ypt the data using PKI where k</w:t>
+      </w:r>
+      <w:r>
+        <w:rPr>
+          <w:rFonts w:eastAsia="Google Sans" w:cs="Google Sans" w:ascii="Google Sans" w:hAnsi="Google Sans"/>
+          <w:i/>
+          <w:color w:val="353744"/>
+        </w:rPr>
+        <w:t>e</w:t>
+      </w:r>
+      <w:r>
+        <w:rPr>
+          <w:rFonts w:eastAsia="Google Sans" w:cs="Google Sans" w:ascii="Google Sans" w:hAnsi="Google Sans"/>
+          <w:i/>
+          <w:color w:val="353744"/>
+        </w:rPr>
+        <w:t>y pairs can be adopted 1 to enrypt and 1 to decrypt.</w:t>
+      </w:r>
+    </w:p>
+    <w:p>
+      <w:pPr>
+        <w:pStyle w:val="Normal"/>
+        <w:spacing w:lineRule="auto" w:line="240" w:beforeAutospacing="0" w:before="0" w:after="0"/>
+        <w:ind w:left="720" w:hanging="360"/>
+        <w:rPr/>
+      </w:pPr>
+      <w:r>
+        <w:rPr>
+          <w:rFonts w:eastAsia="Google Sans" w:cs="Google Sans" w:ascii="Google Sans" w:hAnsi="Google Sans"/>
+          <w:i/>
+          <w:color w:val="353744"/>
+        </w:rPr>
+        <w:t>- As well as password to authenticate consider using MFA which adds an additional layer of security.</w:t>
+      </w:r>
+    </w:p>
+    <w:p>
+      <w:pPr>
+        <w:pStyle w:val="Normal"/>
+        <w:spacing w:lineRule="auto" w:line="240" w:beforeAutospacing="0" w:before="0" w:after="0"/>
+        <w:ind w:left="720" w:hanging="360"/>
+        <w:rPr/>
+      </w:pPr>
+      <w:r>
+        <w:rPr>
+          <w:rFonts w:eastAsia="Google Sans" w:cs="Google Sans" w:ascii="Google Sans" w:hAnsi="Google Sans"/>
+          <w:i/>
+          <w:color w:val="353744"/>
+        </w:rPr>
+        <w:t>- Apply principle of least privileged ensuring employees have minimum ac</w:t>
+      </w:r>
+      <w:r>
+        <w:rPr>
+          <w:rFonts w:eastAsia="Google Sans" w:cs="Google Sans" w:ascii="Google Sans" w:hAnsi="Google Sans"/>
+          <w:i/>
+          <w:color w:val="353744"/>
+        </w:rPr>
+        <w:t>c</w:t>
+      </w:r>
+      <w:r>
+        <w:rPr>
+          <w:rFonts w:eastAsia="Google Sans" w:cs="Google Sans" w:ascii="Google Sans" w:hAnsi="Google Sans"/>
+          <w:i/>
+          <w:color w:val="353744"/>
+        </w:rPr>
+        <w:t>ess to perform their tasks.</w:t>
+      </w:r>
+    </w:p>
+    <w:p>
+      <w:pPr>
+        <w:pStyle w:val="Normal"/>
+        <w:spacing w:lineRule="auto" w:line="240" w:beforeAutospacing="0" w:before="0" w:after="0"/>
+        <w:ind w:left="720" w:hanging="360"/>
+        <w:rPr/>
+      </w:pPr>
+      <w:r>
+        <w:rPr>
+          <w:rFonts w:eastAsia="Google Sans" w:cs="Google Sans" w:ascii="Google Sans" w:hAnsi="Google Sans"/>
+          <w:i/>
+          <w:color w:val="353744"/>
+        </w:rPr>
+        <w:t xml:space="preserve">- </w:t>
+      </w:r>
+      <w:r>
+        <w:rPr>
+          <w:rFonts w:eastAsia="Google Sans" w:cs="Google Sans" w:ascii="Google Sans" w:hAnsi="Google Sans"/>
+          <w:i/>
+          <w:color w:val="353744"/>
+        </w:rPr>
+        <w:t>Apply separation of duties avoiding multi levels of acess rights.</w:t>
+      </w:r>
+    </w:p>
+    <w:p>
+      <w:pPr>
+        <w:pStyle w:val="Normal"/>
+        <w:spacing w:lineRule="auto" w:line="240" w:beforeAutospacing="0" w:before="0" w:after="0"/>
+        <w:ind w:left="720" w:hanging="360"/>
+        <w:rPr/>
+      </w:pPr>
+      <w:r>
+        <w:rPr>
+          <w:rFonts w:eastAsia="Google Sans" w:cs="Google Sans" w:ascii="Google Sans" w:hAnsi="Google Sans"/>
+          <w:i/>
+          <w:color w:val="353744"/>
+        </w:rPr>
+        <w:t>- For remote connetions consider adopting a VPN which would avoid data intrception from hackers.</w:t>
+      </w:r>
+    </w:p>
+    <w:p>
+      <w:pPr>
+        <w:pStyle w:val="Normal"/>
+        <w:spacing w:lineRule="auto" w:line="240" w:beforeAutospacing="0" w:before="0" w:after="0"/>
+        <w:ind w:left="720" w:hanging="360"/>
+        <w:rPr/>
+      </w:pPr>
+      <w:r>
+        <w:rPr>
+          <w:rFonts w:eastAsia="Google Sans" w:cs="Google Sans" w:ascii="Google Sans" w:hAnsi="Google Sans"/>
+          <w:i/>
+          <w:color w:val="353744"/>
+        </w:rPr>
+        <w:t xml:space="preserve">- </w:t>
+      </w:r>
+      <w:r>
+        <w:rPr>
+          <w:rFonts w:eastAsia="Google Sans" w:cs="Google Sans" w:ascii="Google Sans" w:hAnsi="Google Sans"/>
+          <w:i/>
+          <w:color w:val="353744"/>
+        </w:rPr>
+        <w:t>Consider use of a firewall allowing only required ports, recommend using next generation.</w:t>
+      </w:r>
+    </w:p>
+    <w:p>
+      <w:pPr>
+        <w:pStyle w:val="Normal"/>
+        <w:spacing w:lineRule="auto" w:line="240" w:beforeAutospacing="0" w:before="0" w:after="0"/>
+        <w:ind w:left="720" w:hanging="360"/>
+        <w:rPr>
+          <w:rFonts w:ascii="Google Sans" w:hAnsi="Google Sans" w:eastAsia="Google Sans" w:cs="Google Sans"/>
+          <w:i/>
+          <w:i/>
+          <w:color w:val="353744"/>
+        </w:rPr>
+      </w:pPr>
+      <w:r>
+        <w:rPr/>
+      </w:r>
+    </w:p>
+    <w:p>
+      <w:pPr>
+        <w:pStyle w:val="Normal"/>
+        <w:spacing w:lineRule="auto" w:line="240" w:beforeAutospacing="0" w:before="0" w:after="0"/>
+        <w:ind w:left="720" w:hanging="360"/>
+        <w:rPr/>
+      </w:pPr>
+      <w:r>
+        <w:rPr>
+          <w:rFonts w:eastAsia="Google Sans" w:cs="Google Sans" w:ascii="Google Sans" w:hAnsi="Google Sans"/>
+          <w:i/>
+          <w:color w:val="353744"/>
+        </w:rPr>
+        <w:t>In justifying these measures these controls can help with the following:</w:t>
+      </w:r>
+    </w:p>
+    <w:p>
+      <w:pPr>
+        <w:pStyle w:val="Normal"/>
+        <w:spacing w:lineRule="auto" w:line="240" w:beforeAutospacing="0" w:before="0" w:after="0"/>
+        <w:ind w:left="720" w:hanging="360"/>
+        <w:rPr>
+          <w:rFonts w:ascii="Google Sans" w:hAnsi="Google Sans" w:eastAsia="Google Sans" w:cs="Google Sans"/>
+          <w:i/>
+          <w:i/>
+          <w:color w:val="353744"/>
+        </w:rPr>
+      </w:pPr>
+      <w:r>
+        <w:rPr/>
+      </w:r>
+    </w:p>
+    <w:p>
+      <w:pPr>
+        <w:pStyle w:val="Normal"/>
+        <w:spacing w:lineRule="auto" w:line="240" w:beforeAutospacing="0" w:before="0" w:after="0"/>
+        <w:ind w:left="720" w:hanging="360"/>
+        <w:rPr/>
+      </w:pPr>
+      <w:r>
+        <w:rPr>
+          <w:rFonts w:eastAsia="Google Sans" w:cs="Google Sans" w:ascii="Google Sans" w:hAnsi="Google Sans"/>
+          <w:i/>
+          <w:color w:val="353744"/>
+        </w:rPr>
+        <w:t>- MFA would strengthen authentication if a hacker obtains a password as MFA randomly generates</w:t>
+      </w:r>
+    </w:p>
+    <w:p>
+      <w:pPr>
+        <w:pStyle w:val="Normal"/>
+        <w:spacing w:lineRule="auto" w:line="240" w:beforeAutospacing="0" w:before="0" w:after="0"/>
+        <w:ind w:left="720" w:hanging="360"/>
+        <w:rPr/>
+      </w:pPr>
+      <w:r>
+        <w:rPr>
+          <w:rFonts w:eastAsia="Google Sans" w:cs="Google Sans" w:ascii="Google Sans" w:hAnsi="Google Sans"/>
+          <w:i/>
+          <w:color w:val="353744"/>
+        </w:rPr>
+        <w:t>new codes.</w:t>
+      </w:r>
+    </w:p>
+    <w:p>
+      <w:pPr>
+        <w:pStyle w:val="Normal"/>
+        <w:spacing w:lineRule="auto" w:line="240" w:beforeAutospacing="0" w:before="0" w:after="0"/>
+        <w:ind w:left="720" w:hanging="360"/>
+        <w:rPr>
+          <w:rFonts w:ascii="Google Sans" w:hAnsi="Google Sans" w:eastAsia="Google Sans" w:cs="Google Sans"/>
+          <w:i/>
+          <w:i/>
+          <w:color w:val="353744"/>
+        </w:rPr>
+      </w:pPr>
+      <w:r>
+        <w:rPr/>
+      </w:r>
+    </w:p>
+    <w:p>
+      <w:pPr>
+        <w:pStyle w:val="Normal"/>
+        <w:spacing w:lineRule="auto" w:line="240" w:beforeAutospacing="0" w:before="0" w:after="0"/>
+        <w:ind w:left="720" w:hanging="360"/>
+        <w:rPr/>
+      </w:pPr>
+      <w:r>
+        <w:rPr>
+          <w:rFonts w:eastAsia="Google Sans" w:cs="Google Sans" w:ascii="Google Sans" w:hAnsi="Google Sans"/>
+          <w:i/>
+          <w:color w:val="353744"/>
+        </w:rPr>
+        <w:t xml:space="preserve">- separation of duties would preven a user for </w:t>
+      </w:r>
+      <w:r>
+        <w:rPr>
+          <w:rFonts w:eastAsia="Google Sans" w:cs="Google Sans" w:ascii="Google Sans" w:hAnsi="Google Sans"/>
+          <w:i/>
+          <w:color w:val="353744"/>
+        </w:rPr>
+        <w:t>example modifying SQL data and also granting DB</w:t>
+      </w:r>
+    </w:p>
+    <w:p>
+      <w:pPr>
+        <w:pStyle w:val="Normal"/>
+        <w:spacing w:lineRule="auto" w:line="240" w:beforeAutospacing="0" w:before="0" w:after="0"/>
+        <w:ind w:left="720" w:hanging="360"/>
+        <w:rPr/>
+      </w:pPr>
+      <w:r>
+        <w:rPr>
+          <w:rFonts w:eastAsia="Google Sans" w:cs="Google Sans" w:ascii="Google Sans" w:hAnsi="Google Sans"/>
+          <w:i/>
+          <w:color w:val="353744"/>
+        </w:rPr>
+        <w:t>access to anothr user.</w:t>
+      </w:r>
+    </w:p>
+    <w:p>
+      <w:pPr>
+        <w:pStyle w:val="Normal"/>
+        <w:spacing w:lineRule="auto" w:line="240" w:beforeAutospacing="0" w:before="0" w:after="0"/>
+        <w:ind w:left="720" w:hanging="360"/>
+        <w:rPr>
+          <w:rFonts w:ascii="Google Sans" w:hAnsi="Google Sans" w:eastAsia="Google Sans" w:cs="Google Sans"/>
+          <w:i/>
+          <w:i/>
+          <w:color w:val="353744"/>
+        </w:rPr>
+      </w:pPr>
+      <w:r>
+        <w:rPr/>
+      </w:r>
+    </w:p>
+    <w:p>
+      <w:pPr>
+        <w:pStyle w:val="Normal"/>
+        <w:spacing w:lineRule="auto" w:line="240" w:beforeAutospacing="0" w:before="0" w:after="0"/>
+        <w:ind w:left="720" w:hanging="360"/>
+        <w:rPr/>
+      </w:pPr>
+      <w:r>
+        <w:rPr>
+          <w:rFonts w:eastAsia="Google Sans" w:cs="Google Sans" w:ascii="Google Sans" w:hAnsi="Google Sans"/>
+          <w:i/>
+          <w:color w:val="353744"/>
+        </w:rPr>
+        <w:t>- VPN adds remote acess security by encrypting data during connections to a system preventing</w:t>
+      </w:r>
+    </w:p>
+    <w:p>
+      <w:pPr>
+        <w:pStyle w:val="Normal"/>
+        <w:spacing w:lineRule="auto" w:line="240" w:beforeAutospacing="0" w:before="0" w:after="0"/>
+        <w:ind w:left="720" w:hanging="360"/>
+        <w:rPr/>
+      </w:pPr>
+      <w:r>
+        <w:rPr>
+          <w:rFonts w:eastAsia="Google Sans" w:cs="Google Sans" w:ascii="Google Sans" w:hAnsi="Google Sans"/>
+          <w:i/>
+          <w:color w:val="353744"/>
+        </w:rPr>
+        <w:t>eavesdropping from unauthorized users.</w:t>
+      </w:r>
+    </w:p>
+    <w:p>
+      <w:pPr>
+        <w:pStyle w:val="Normal"/>
+        <w:spacing w:lineRule="auto" w:line="240" w:beforeAutospacing="0" w:before="0" w:after="0"/>
+        <w:ind w:left="720" w:hanging="360"/>
+        <w:rPr>
+          <w:rFonts w:ascii="Google Sans" w:hAnsi="Google Sans" w:eastAsia="Google Sans" w:cs="Google Sans"/>
+          <w:i/>
+          <w:i/>
+          <w:color w:val="353744"/>
+        </w:rPr>
+      </w:pPr>
+      <w:r>
+        <w:rPr/>
+      </w:r>
+    </w:p>
+    <w:p>
+      <w:pPr>
+        <w:pStyle w:val="Normal"/>
+        <w:spacing w:lineRule="auto" w:line="240" w:beforeAutospacing="0" w:before="0" w:after="0"/>
+        <w:ind w:left="720" w:hanging="360"/>
+        <w:rPr/>
+      </w:pPr>
+      <w:r>
+        <w:rPr>
+          <w:rFonts w:eastAsia="Google Sans" w:cs="Google Sans" w:ascii="Google Sans" w:hAnsi="Google Sans"/>
+          <w:i/>
+          <w:color w:val="353744"/>
+        </w:rPr>
+        <w:t>- use of a firwall would allow system admins from blocking data from entering the intrnal network. By</w:t>
+      </w:r>
+    </w:p>
+    <w:p>
+      <w:pPr>
+        <w:pStyle w:val="Normal"/>
+        <w:spacing w:lineRule="auto" w:line="240" w:beforeAutospacing="0" w:before="0" w:after="0"/>
+        <w:ind w:left="720" w:hanging="360"/>
+        <w:rPr/>
+      </w:pPr>
+      <w:r>
+        <w:rPr>
+          <w:rFonts w:eastAsia="Google Sans" w:cs="Google Sans" w:ascii="Google Sans" w:hAnsi="Google Sans"/>
+          <w:i/>
+          <w:color w:val="353744"/>
+        </w:rPr>
+        <w:t>using a next generation firewall it would perform data filtering and receive firmware updates</w:t>
+      </w:r>
+    </w:p>
+    <w:p>
+      <w:pPr>
+        <w:pStyle w:val="Normal"/>
+        <w:spacing w:lineRule="auto" w:line="240" w:beforeAutospacing="0" w:before="0" w:after="0"/>
+        <w:ind w:left="720" w:hanging="360"/>
+        <w:rPr/>
+      </w:pPr>
+      <w:r>
+        <w:rPr>
+          <w:rFonts w:eastAsia="Google Sans" w:cs="Google Sans" w:ascii="Google Sans" w:hAnsi="Google Sans"/>
+          <w:i/>
+          <w:color w:val="353744"/>
+        </w:rPr>
+        <w:t>automtically by the vendor on the cloud.</w:t>
+      </w:r>
+    </w:p>
+    <w:p>
+      <w:pPr>
+        <w:pStyle w:val="Normal"/>
+        <w:spacing w:lineRule="auto" w:line="240" w:beforeAutospacing="0" w:before="0" w:after="0"/>
+        <w:ind w:left="720" w:hanging="360"/>
+        <w:rPr>
+          <w:rFonts w:ascii="Google Sans" w:hAnsi="Google Sans" w:eastAsia="Google Sans" w:cs="Google Sans"/>
+          <w:i/>
+          <w:i/>
+          <w:color w:val="353744"/>
+        </w:rPr>
+      </w:pPr>
+      <w:r>
+        <w:rPr/>
+      </w:r>
+    </w:p>
+    <w:p>
+      <w:pPr>
+        <w:pStyle w:val="Normal"/>
+        <w:spacing w:lineRule="auto" w:line="240" w:beforeAutospacing="0" w:before="0" w:after="0"/>
+        <w:ind w:left="720" w:hanging="360"/>
+        <w:rPr>
+          <w:rFonts w:ascii="Google Sans" w:hAnsi="Google Sans" w:eastAsia="Google Sans" w:cs="Google Sans"/>
+          <w:i/>
+          <w:i/>
+          <w:color w:val="353744"/>
+        </w:rPr>
+      </w:pPr>
+      <w:r>
+        <w:rPr/>
+      </w:r>
+    </w:p>
+    <w:p>
+      <w:pPr>
+        <w:pStyle w:val="Normal"/>
+        <w:spacing w:lineRule="auto" w:line="240" w:beforeAutospacing="0" w:before="0" w:after="0"/>
+        <w:ind w:left="720" w:hanging="360"/>
+        <w:rPr>
+          <w:rFonts w:ascii="Google Sans" w:hAnsi="Google Sans" w:eastAsia="Google Sans" w:cs="Google Sans"/>
+          <w:i/>
+          <w:i/>
+          <w:color w:val="353744"/>
+        </w:rPr>
+      </w:pPr>
+      <w:r>
+        <w:rPr/>
+      </w:r>
+    </w:p>
+    <w:p>
+      <w:pPr>
+        <w:pStyle w:val="Normal"/>
+        <w:spacing w:lineRule="auto" w:line="240" w:beforeAutospacing="0" w:before="0" w:after="0"/>
+        <w:ind w:left="720" w:hanging="360"/>
+        <w:rPr>
+          <w:rFonts w:ascii="Google Sans" w:hAnsi="Google Sans" w:eastAsia="Google Sans" w:cs="Google Sans"/>
+          <w:i/>
+          <w:i/>
+          <w:color w:val="353744"/>
+        </w:rPr>
+      </w:pPr>
+      <w:r>
+        <w:rPr/>
+      </w:r>
+    </w:p>
+    <w:p>
+      <w:pPr>
+        <w:pStyle w:val="Normal"/>
+        <w:spacing w:lineRule="auto" w:line="240" w:beforeAutospacing="0" w:before="0" w:after="0"/>
+        <w:ind w:left="720" w:hanging="360"/>
+        <w:rPr>
+          <w:rFonts w:ascii="Google Sans" w:hAnsi="Google Sans" w:eastAsia="Google Sans" w:cs="Google Sans"/>
+          <w:i/>
+          <w:i/>
+          <w:color w:val="353744"/>
+        </w:rPr>
+      </w:pPr>
+      <w:r>
+        <w:rPr/>
       </w:r>
     </w:p>
     <w:p>

</xml_diff>